<commit_message>
New translations ro crisistext video scripts (modules - all ages).docx (Romanian)
</commit_message>
<xml_diff>
--- a/translations/parent_text_crisis_romania/ro/ro_RO CrisisText Video Scripts (Modules - All Ages).docx
+++ b/translations/parent_text_crisis_romania/ro/ro_RO CrisisText Video Scripts (Modules - All Ages).docx
@@ -9,7 +9,7 @@
       <w:bookmarkStart w:colFirst="0" w:colLast="0" w:name="_heading=h.srnvhlah2y8m" w:id="0"/>
       <w:bookmarkEnd w:id="0"/>
       <w:r>
-        <w:t xml:space="preserve">Read First: Notes for translation</w:t>
+        <w:t xml:space="preserve">Citiți mai întâi: Note pentru traducere</w:t>
       </w:r>
     </w:p>
     <w:p>
@@ -21,22 +21,22 @@
         <w:ind w:left="720" w:hanging="360"/>
       </w:pPr>
       <w:r>
-        <w:t xml:space="preserve">Only translate content appearing in the columns for </w:t>
+        <w:t xml:space="preserve">Traduceți numai conținutul care apare în coloanele pentru</w:t>
       </w:r>
       <w:r>
         <w:rPr>
           <w:b w:val="1"/>
         </w:rPr>
-        <w:t xml:space="preserve">{Script} </w:t>
+        <w:t>{Script}</w:t>
       </w:r>
       <w:r>
-        <w:t xml:space="preserve">and </w:t>
+        <w:t>și</w:t>
       </w:r>
       <w:r>
         <w:rPr>
           <w:b w:val="1"/>
         </w:rPr>
-        <w:t xml:space="preserve">{On Slide Text}. </w:t>
+        <w:t xml:space="preserve"> {On Slide Text}. </w:t>
       </w:r>
     </w:p>
     <w:p>
@@ -51,19 +51,19 @@
         <w:rPr>
           <w:b w:val="1"/>
         </w:rPr>
-        <w:t xml:space="preserve">Do not</w:t>
+        <w:t>Nu</w:t>
       </w:r>
       <w:r>
-        <w:t xml:space="preserve"> translate content in the </w:t>
+        <w:t xml:space="preserve">traduce conținutul din coloana </w:t>
       </w:r>
       <w:r>
         <w:rPr>
           <w:b w:val="1"/>
         </w:rPr>
-        <w:t xml:space="preserve">{Animation Notes} </w:t>
+        <w:t xml:space="preserve">{Animation Notes}</w:t>
       </w:r>
       <w:r>
-        <w:t xml:space="preserve">column. Leave this column in English. </w:t>
+        <w:t xml:space="preserve">. Lasă această coloană în limba engleză. </w:t>
       </w:r>
     </w:p>
     <w:p>
@@ -78,10 +78,10 @@
         <w:rPr>
           <w:b w:val="1"/>
         </w:rPr>
-        <w:t xml:space="preserve">Do not translate Lesson headings</w:t>
+        <w:t xml:space="preserve">Nu traduce titlurile lecțiilor</w:t>
       </w:r>
       <w:r>
-        <w:t xml:space="preserve">. Leave them in English. Please make sure the lesson headings remain in English next to “Lesson:”, as this helps the team tracking the video translation. </w:t>
+        <w:t xml:space="preserve">. Lasă-le în engleză. Asigură-te că titlurile lecțiilor rămân în limba engleză lângă „Lecție:”, deoarece acest lucru ajută echipa să urmărească traducerea videoclipului. </w:t>
       </w:r>
     </w:p>
     <w:p>
@@ -93,7 +93,7 @@
         <w:ind w:left="720" w:hanging="360"/>
       </w:pPr>
       <w:r>
-        <w:t xml:space="preserve">Ensure names of tips are consistent across a module. For example, “Be Calm” should remain in the same form on every slide it appears in. It shouldn’t change to “Stay Calm” or “Being Calm” later on. </w:t>
+        <w:t xml:space="preserve">Asigură-te că numele sfaturilor sunt consecvente în cadrul unui modul. De exemplu, „Fii calm” ar trebui să rămână în aceeași formă pe fiecare diapozitiv în care apare. Nu ar trebui să se schimbe în „Rămâi calm” sau „Fii calm” mai târziu. </w:t>
       </w:r>
     </w:p>
     <w:p>
@@ -105,7 +105,7 @@
         <w:ind w:left="720" w:hanging="360"/>
       </w:pPr>
       <w:r>
-        <w:t xml:space="preserve">Don’t include any slashes (/) or brackets where they weren’t present in the original script - make sure the script is final and matches the original stylistically.</w:t>
+        <w:t xml:space="preserve">Nu include nicio bară oblică (/) sau paranteze care nu existau în scenariul original – asigură-te că scenariul este final și că se potrivește stilistic cu originalul.</w:t>
       </w:r>
     </w:p>
     <w:p>
@@ -120,10 +120,10 @@
         <w:rPr>
           <w:b w:val="1"/>
         </w:rPr>
-        <w:t xml:space="preserve">Do not translate</w:t>
+        <w:t xml:space="preserve">Nu traduce</w:t>
       </w:r>
       <w:r>
-        <w:t xml:space="preserve"> numbers appearing in brackets, such as [1] or the word [pause]. </w:t>
+        <w:t xml:space="preserve">Nu traduce numerele care apar între paranteze, cum ar fi [1] sau cuvântul [pause]. </w:t>
       </w:r>
     </w:p>
     <w:p/>
@@ -219,13 +219,13 @@
               <w:pStyle w:val="P68B1DB1-Normal1"/>
             </w:pPr>
             <w:r>
-              <w:t xml:space="preserve">Today’s lesson is about caring for yourself. </w:t>
+              <w:t xml:space="preserve">Sfatul de azi este despre cum să ai grijă de tine. </w:t>
             </w:r>
           </w:p>
           <w:p/>
           <w:p>
             <w:r>
-              <w:t xml:space="preserve">Here are four tips on how to take care of yourself: </w:t>
+              <w:t xml:space="preserve">Iată patru sfaturi despre cum să ai grijă de tine: </w:t>
             </w:r>
           </w:p>
         </w:tc>
@@ -248,7 +248,7 @@
               <w:pStyle w:val="P68B1DB1-Normal1"/>
             </w:pPr>
             <w:r>
-              <w:t xml:space="preserve">Care for Yourself</w:t>
+              <w:t xml:space="preserve">Ai Grijă de Tine</w:t>
             </w:r>
           </w:p>
         </w:tc>
@@ -278,7 +278,7 @@
               <w:pStyle w:val="P68B1DB1-Normal1"/>
             </w:pPr>
             <w:r>
-              <w:t xml:space="preserve">The first tip is to rest. </w:t>
+              <w:t xml:space="preserve">Primul sfat este să te odihnești. </w:t>
             </w:r>
           </w:p>
           <w:p>
@@ -300,7 +300,7 @@
               <w:pStyle w:val="P68B1DB1-Normal1"/>
             </w:pPr>
             <w:r>
-              <w:t xml:space="preserve">Look after yourself as much as possible and try to rest when you can.</w:t>
+              <w:t xml:space="preserve">Ai grijă de tine cât poți de mult și încearcă să te odihnești când ai ocazia.</w:t>
             </w:r>
           </w:p>
           <w:p>
@@ -322,26 +322,26 @@
               <w:pStyle w:val="P68B1DB1-Normal1"/>
             </w:pPr>
             <w:r>
-              <w:t xml:space="preserve">Try to do something that helps you relax.</w:t>
-            </w:r>
-          </w:p>
-        </w:tc>
-        <w:tc>
-          <w:tcPr>
-            <w:shd w:fill="auto" w:val="clear"/>
-            <w:tcMar>
-              <w:top w:w="100.0" w:type="dxa"/>
-              <w:left w:w="100.0" w:type="dxa"/>
-              <w:bottom w:w="100.0" w:type="dxa"/>
-              <w:right w:w="100.0" w:type="dxa"/>
-            </w:tcMar>
-          </w:tcPr>
-          <w:p>
-            <w:pPr>
-              <w:widowControl w:val="0"/>
-            </w:pPr>
-            <w:r>
-              <w:t>Rest</w:t>
+              <w:t xml:space="preserve">Încearcă să faci ceva care te ajută să te relaxezi.</w:t>
+            </w:r>
+          </w:p>
+        </w:tc>
+        <w:tc>
+          <w:tcPr>
+            <w:shd w:fill="auto" w:val="clear"/>
+            <w:tcMar>
+              <w:top w:w="100.0" w:type="dxa"/>
+              <w:left w:w="100.0" w:type="dxa"/>
+              <w:bottom w:w="100.0" w:type="dxa"/>
+              <w:right w:w="100.0" w:type="dxa"/>
+            </w:tcMar>
+          </w:tcPr>
+          <w:p>
+            <w:pPr>
+              <w:widowControl w:val="0"/>
+            </w:pPr>
+            <w:r>
+              <w:t>Odihnește-te</w:t>
             </w:r>
           </w:p>
           <w:p>
@@ -368,38 +368,38 @@
           </w:tcPr>
           <w:p>
             <w:r>
-              <w:t xml:space="preserve">The second tip is to connect.</w:t>
+              <w:t xml:space="preserve">Al doilea sfat este să te conectezi.</w:t>
             </w:r>
           </w:p>
           <w:p/>
           <w:p>
             <w:r>
-              <w:t xml:space="preserve">Connect with loved ones as often as you can.</w:t>
+              <w:t xml:space="preserve">Conectează-te cu cei dragi cât poți de des.</w:t>
             </w:r>
           </w:p>
           <w:p/>
           <w:p>
             <w:r>
-              <w:t xml:space="preserve">Find someone you can talk to about how you are feeling.</w:t>
-            </w:r>
-          </w:p>
-        </w:tc>
-        <w:tc>
-          <w:tcPr>
-            <w:shd w:fill="auto" w:val="clear"/>
-            <w:tcMar>
-              <w:top w:w="100.0" w:type="dxa"/>
-              <w:left w:w="100.0" w:type="dxa"/>
-              <w:bottom w:w="100.0" w:type="dxa"/>
-              <w:right w:w="100.0" w:type="dxa"/>
-            </w:tcMar>
-          </w:tcPr>
-          <w:p>
-            <w:pPr>
-              <w:widowControl w:val="0"/>
-            </w:pPr>
-            <w:r>
-              <w:t xml:space="preserve">Connect </w:t>
+              <w:t xml:space="preserve">Căută o persoană cu care să poți vorbi despre ce simți.</w:t>
+            </w:r>
+          </w:p>
+        </w:tc>
+        <w:tc>
+          <w:tcPr>
+            <w:shd w:fill="auto" w:val="clear"/>
+            <w:tcMar>
+              <w:top w:w="100.0" w:type="dxa"/>
+              <w:left w:w="100.0" w:type="dxa"/>
+              <w:bottom w:w="100.0" w:type="dxa"/>
+              <w:right w:w="100.0" w:type="dxa"/>
+            </w:tcMar>
+          </w:tcPr>
+          <w:p>
+            <w:pPr>
+              <w:widowControl w:val="0"/>
+            </w:pPr>
+            <w:r>
+              <w:t xml:space="preserve">Conectează-te </w:t>
             </w:r>
           </w:p>
         </w:tc>
@@ -424,7 +424,7 @@
               <w:ind w:left="0" w:firstLine="0"/>
             </w:pPr>
             <w:r>
-              <w:t xml:space="preserve">The third tip is to breathe.</w:t>
+              <w:t xml:space="preserve">Al treilea sfat este să respiri.</w:t>
             </w:r>
           </w:p>
           <w:p>
@@ -434,13 +434,13 @@
           </w:p>
           <w:p>
             <w:r>
-              <w:t xml:space="preserve">Take a moment each day to listen to your breath as it goes in and out.</w:t>
+              <w:t xml:space="preserve">Rezervă-ți în fiecare zi un moment pentru a-ți asculta respirația, pe măsură ce inspiri și expiri.</w:t>
             </w:r>
           </w:p>
           <w:p/>
           <w:p>
             <w:r>
-              <w:t xml:space="preserve">If you feel like you are about to lose your temper, breathe in and out slowly five times.</w:t>
+              <w:t xml:space="preserve">Dacă simți că ești pe punctul de a-ți pierde cumpătul, inspiră și expiră lent de cinci ori.</w:t>
             </w:r>
           </w:p>
         </w:tc>
@@ -459,7 +459,7 @@
               <w:ind w:left="0" w:firstLine="0"/>
             </w:pPr>
             <w:r>
-              <w:t>Breathe</w:t>
+              <w:t>Respiră</w:t>
             </w:r>
           </w:p>
           <w:p>
@@ -487,38 +487,38 @@
           </w:tcPr>
           <w:p>
             <w:r>
-              <w:t xml:space="preserve">The fourth step is to care.</w:t>
+              <w:t xml:space="preserve">Al patrulea pas este îngrijirea.</w:t>
             </w:r>
           </w:p>
           <w:p/>
           <w:p>
             <w:r>
-              <w:t xml:space="preserve">Make sure to make time to take care of yourself so you can feel better and be there for your family. </w:t>
+              <w:t xml:space="preserve">Asigură-te că îți faci timp pentru a avea grijă de tine, astfel încât să te simți mai bine și să fii alături de familia ta. </w:t>
             </w:r>
           </w:p>
           <w:p/>
           <w:p>
             <w:r>
-              <w:t xml:space="preserve">Remember to praise yourself each time you take steps to cope.</w:t>
-            </w:r>
-          </w:p>
-        </w:tc>
-        <w:tc>
-          <w:tcPr>
-            <w:shd w:fill="auto" w:val="clear"/>
-            <w:tcMar>
-              <w:top w:w="100.0" w:type="dxa"/>
-              <w:left w:w="100.0" w:type="dxa"/>
-              <w:bottom w:w="100.0" w:type="dxa"/>
-              <w:right w:w="100.0" w:type="dxa"/>
-            </w:tcMar>
-          </w:tcPr>
-          <w:p>
-            <w:pPr>
-              <w:widowControl w:val="0"/>
-            </w:pPr>
-            <w:r>
-              <w:t>Care</w:t>
+              <w:t xml:space="preserve">Amintește-ți să te feliciți de fiecare dată când faci pași pentru a face față situației.</w:t>
+            </w:r>
+          </w:p>
+        </w:tc>
+        <w:tc>
+          <w:tcPr>
+            <w:shd w:fill="auto" w:val="clear"/>
+            <w:tcMar>
+              <w:top w:w="100.0" w:type="dxa"/>
+              <w:left w:w="100.0" w:type="dxa"/>
+              <w:bottom w:w="100.0" w:type="dxa"/>
+              <w:right w:w="100.0" w:type="dxa"/>
+            </w:tcMar>
+          </w:tcPr>
+          <w:p>
+            <w:pPr>
+              <w:widowControl w:val="0"/>
+            </w:pPr>
+            <w:r>
+              <w:t>Îngrijește-te</w:t>
             </w:r>
           </w:p>
         </w:tc>
@@ -611,39 +611,39 @@
               <w:spacing w:line="240" w:lineRule="auto"/>
             </w:pPr>
             <w:r>
-              <w:t xml:space="preserve">Today’s lesson is about making a routine for your children. </w:t>
-            </w:r>
-          </w:p>
-          <w:p>
-            <w:pPr>
-              <w:spacing w:line="240" w:lineRule="auto"/>
-            </w:pPr>
-          </w:p>
-          <w:p>
-            <w:pPr>
-              <w:spacing w:line="240" w:lineRule="auto"/>
-            </w:pPr>
-            <w:r>
-              <w:t xml:space="preserve">Here are three tips on making routines to spend time together with your children.</w:t>
-            </w:r>
-          </w:p>
-        </w:tc>
-        <w:tc>
-          <w:tcPr>
-            <w:shd w:fill="auto" w:val="clear"/>
-            <w:tcMar>
-              <w:top w:w="100.0" w:type="dxa"/>
-              <w:left w:w="100.0" w:type="dxa"/>
-              <w:bottom w:w="100.0" w:type="dxa"/>
-              <w:right w:w="100.0" w:type="dxa"/>
-            </w:tcMar>
-          </w:tcPr>
-          <w:p>
-            <w:pPr>
-              <w:widowControl w:val="0"/>
-            </w:pPr>
-            <w:r>
-              <w:t xml:space="preserve">Make a Routine for Time Together</w:t>
+              <w:t xml:space="preserve">Acest sfat este despre modul în care poți crea o rutină pentru copiii tăi. </w:t>
+            </w:r>
+          </w:p>
+          <w:p>
+            <w:pPr>
+              <w:spacing w:line="240" w:lineRule="auto"/>
+            </w:pPr>
+          </w:p>
+          <w:p>
+            <w:pPr>
+              <w:spacing w:line="240" w:lineRule="auto"/>
+            </w:pPr>
+            <w:r>
+              <w:t xml:space="preserve">Iată trei sfaturi utile pentru a crea o rutină care să te ajute să petreci timp împreună cu copiii.</w:t>
+            </w:r>
+          </w:p>
+        </w:tc>
+        <w:tc>
+          <w:tcPr>
+            <w:shd w:fill="auto" w:val="clear"/>
+            <w:tcMar>
+              <w:top w:w="100.0" w:type="dxa"/>
+              <w:left w:w="100.0" w:type="dxa"/>
+              <w:bottom w:w="100.0" w:type="dxa"/>
+              <w:right w:w="100.0" w:type="dxa"/>
+            </w:tcMar>
+          </w:tcPr>
+          <w:p>
+            <w:pPr>
+              <w:widowControl w:val="0"/>
+            </w:pPr>
+            <w:r>
+              <w:t xml:space="preserve">Creează o Rutină pentru Timpul Petrecut Împreună</w:t>
             </w:r>
           </w:p>
         </w:tc>
@@ -668,33 +668,33 @@
               <w:spacing w:line="240" w:lineRule="auto"/>
             </w:pPr>
             <w:r>
-              <w:t xml:space="preserve">The first tip is to do it daily.</w:t>
-            </w:r>
-          </w:p>
-          <w:p>
-            <w:pPr>
-              <w:spacing w:line="240" w:lineRule="auto"/>
-            </w:pPr>
-          </w:p>
-          <w:p>
-            <w:pPr>
-              <w:spacing w:line="240" w:lineRule="auto"/>
-            </w:pPr>
-            <w:r>
-              <w:t xml:space="preserve">Even when it feels hard, try to have some activities that you and your children do every day for yourself and your children.</w:t>
-            </w:r>
-          </w:p>
-          <w:p>
-            <w:pPr>
-              <w:spacing w:line="240" w:lineRule="auto"/>
-            </w:pPr>
-          </w:p>
-          <w:p>
-            <w:pPr>
-              <w:spacing w:line="240" w:lineRule="auto"/>
-            </w:pPr>
-            <w:r>
-              <w:t xml:space="preserve">If you can, help children with daily routines like eating together and cleaning. </w:t>
+              <w:t xml:space="preserve">Primul sfat este să o faci zilnic.</w:t>
+            </w:r>
+          </w:p>
+          <w:p>
+            <w:pPr>
+              <w:spacing w:line="240" w:lineRule="auto"/>
+            </w:pPr>
+          </w:p>
+          <w:p>
+            <w:pPr>
+              <w:spacing w:line="240" w:lineRule="auto"/>
+            </w:pPr>
+            <w:r>
+              <w:t xml:space="preserve">Chiar și când pare dificil, încearcă să faci zilnic anumite activități alături de copiii tăi.</w:t>
+            </w:r>
+          </w:p>
+          <w:p>
+            <w:pPr>
+              <w:spacing w:line="240" w:lineRule="auto"/>
+            </w:pPr>
+          </w:p>
+          <w:p>
+            <w:pPr>
+              <w:spacing w:line="240" w:lineRule="auto"/>
+            </w:pPr>
+            <w:r>
+              <w:t xml:space="preserve">Dacă poți, ajută-i cu rutina zilnică, de exemplu, luați masa împreună și să faceți curățenie. </w:t>
             </w:r>
           </w:p>
           <w:p>
@@ -718,7 +718,7 @@
               <w:ind w:left="0" w:firstLine="0"/>
             </w:pPr>
             <w:r>
-              <w:t xml:space="preserve">Do it daily</w:t>
+              <w:t xml:space="preserve">Fă-o zilnic</w:t>
             </w:r>
           </w:p>
           <w:p>
@@ -731,7 +731,7 @@
               <w:ind w:left="0" w:firstLine="0"/>
             </w:pPr>
             <w:r>
-              <w:t xml:space="preserve">Have activities you and your children do daily </w:t>
+              <w:t xml:space="preserve">Faceți activități împreună cu copiii în fiecare zi. </w:t>
             </w:r>
           </w:p>
           <w:p>
@@ -744,7 +744,7 @@
               <w:ind w:left="0" w:firstLine="0"/>
             </w:pPr>
             <w:r>
-              <w:t xml:space="preserve">Help children with daily routines</w:t>
+              <w:t xml:space="preserve">Ajută copiii în rutina zilnică</w:t>
             </w:r>
           </w:p>
         </w:tc>
@@ -770,78 +770,78 @@
               <w:spacing w:line="240" w:lineRule="auto"/>
             </w:pPr>
             <w:r>
-              <w:t xml:space="preserve">The second tip is to play every day.</w:t>
-            </w:r>
-          </w:p>
-          <w:p>
-            <w:pPr>
-              <w:spacing w:line="240" w:lineRule="auto"/>
-            </w:pPr>
-          </w:p>
-          <w:p>
-            <w:pPr>
-              <w:spacing w:line="240" w:lineRule="auto"/>
-            </w:pPr>
-            <w:r>
-              <w:t xml:space="preserve">Try to set aside time to play or spend quality time with your children every day. </w:t>
-            </w:r>
-          </w:p>
-          <w:p>
-            <w:pPr>
-              <w:spacing w:line="240" w:lineRule="auto"/>
-            </w:pPr>
-          </w:p>
-          <w:p>
-            <w:pPr>
-              <w:spacing w:line="240" w:lineRule="auto"/>
-            </w:pPr>
-            <w:r>
-              <w:t xml:space="preserve">Playing with and talking to children for a few minutes every day helps them feel secure.</w:t>
-            </w:r>
-          </w:p>
-        </w:tc>
-        <w:tc>
-          <w:tcPr>
-            <w:shd w:fill="auto" w:val="clear"/>
-            <w:tcMar>
-              <w:top w:w="100.0" w:type="dxa"/>
-              <w:left w:w="100.0" w:type="dxa"/>
-              <w:bottom w:w="100.0" w:type="dxa"/>
-              <w:right w:w="100.0" w:type="dxa"/>
-            </w:tcMar>
-          </w:tcPr>
-          <w:p>
-            <w:pPr>
-              <w:spacing w:line="240" w:lineRule="auto"/>
-            </w:pPr>
-            <w:r>
-              <w:t xml:space="preserve">Play every day</w:t>
-            </w:r>
-          </w:p>
-          <w:p>
-            <w:pPr>
-              <w:spacing w:line="240" w:lineRule="auto"/>
-            </w:pPr>
-          </w:p>
-          <w:p>
-            <w:pPr>
-              <w:spacing w:line="240" w:lineRule="auto"/>
-            </w:pPr>
-            <w:r>
-              <w:t xml:space="preserve">Set aside time  </w:t>
-            </w:r>
-          </w:p>
-          <w:p>
-            <w:pPr>
-              <w:spacing w:line="240" w:lineRule="auto"/>
-            </w:pPr>
-          </w:p>
-          <w:p>
-            <w:pPr>
-              <w:spacing w:line="240" w:lineRule="auto"/>
-            </w:pPr>
-            <w:r>
-              <w:t xml:space="preserve">Play and talk with your children for a few minutes</w:t>
+              <w:t xml:space="preserve">Al doilea sfat este să vă jucați în fiecare zi.</w:t>
+            </w:r>
+          </w:p>
+          <w:p>
+            <w:pPr>
+              <w:spacing w:line="240" w:lineRule="auto"/>
+            </w:pPr>
+          </w:p>
+          <w:p>
+            <w:pPr>
+              <w:spacing w:line="240" w:lineRule="auto"/>
+            </w:pPr>
+            <w:r>
+              <w:t xml:space="preserve">Încearcă să îți rezervi timp în fiecare zi pentru a te juca sau a petrece timp de calitate alături copiii. </w:t>
+            </w:r>
+          </w:p>
+          <w:p>
+            <w:pPr>
+              <w:spacing w:line="240" w:lineRule="auto"/>
+            </w:pPr>
+          </w:p>
+          <w:p>
+            <w:pPr>
+              <w:spacing w:line="240" w:lineRule="auto"/>
+            </w:pPr>
+            <w:r>
+              <w:t xml:space="preserve">Joaca și discuțiile zilnice, chiar și numai pentru câteva minute, ajută copiii să se simtă în siguranță.</w:t>
+            </w:r>
+          </w:p>
+        </w:tc>
+        <w:tc>
+          <w:tcPr>
+            <w:shd w:fill="auto" w:val="clear"/>
+            <w:tcMar>
+              <w:top w:w="100.0" w:type="dxa"/>
+              <w:left w:w="100.0" w:type="dxa"/>
+              <w:bottom w:w="100.0" w:type="dxa"/>
+              <w:right w:w="100.0" w:type="dxa"/>
+            </w:tcMar>
+          </w:tcPr>
+          <w:p>
+            <w:pPr>
+              <w:spacing w:line="240" w:lineRule="auto"/>
+            </w:pPr>
+            <w:r>
+              <w:t xml:space="preserve">Joacă-te în fiecare zi</w:t>
+            </w:r>
+          </w:p>
+          <w:p>
+            <w:pPr>
+              <w:spacing w:line="240" w:lineRule="auto"/>
+            </w:pPr>
+          </w:p>
+          <w:p>
+            <w:pPr>
+              <w:spacing w:line="240" w:lineRule="auto"/>
+            </w:pPr>
+            <w:r>
+              <w:t xml:space="preserve">Rezervă-ți timp  </w:t>
+            </w:r>
+          </w:p>
+          <w:p>
+            <w:pPr>
+              <w:spacing w:line="240" w:lineRule="auto"/>
+            </w:pPr>
+          </w:p>
+          <w:p>
+            <w:pPr>
+              <w:spacing w:line="240" w:lineRule="auto"/>
+            </w:pPr>
+            <w:r>
+              <w:t xml:space="preserve">Joacă-te și vorbește-le copiilor tăi pentru câteva minute</w:t>
             </w:r>
           </w:p>
           <w:p>
@@ -877,52 +877,52 @@
               <w:spacing w:line="240" w:lineRule="auto"/>
             </w:pPr>
             <w:r>
-              <w:t xml:space="preserve">Ask children what they would like to do.</w:t>
-            </w:r>
-          </w:p>
-          <w:p>
-            <w:pPr>
-              <w:spacing w:line="240" w:lineRule="auto"/>
-            </w:pPr>
-          </w:p>
-          <w:p>
-            <w:pPr>
-              <w:spacing w:line="240" w:lineRule="auto"/>
-            </w:pPr>
-            <w:r>
-              <w:t xml:space="preserve">Listen to them, look at them, and give them your full attention.</w:t>
-            </w:r>
-          </w:p>
-        </w:tc>
-        <w:tc>
-          <w:tcPr>
-            <w:shd w:fill="auto" w:val="clear"/>
-            <w:tcMar>
-              <w:top w:w="100.0" w:type="dxa"/>
-              <w:left w:w="100.0" w:type="dxa"/>
-              <w:bottom w:w="100.0" w:type="dxa"/>
-              <w:right w:w="100.0" w:type="dxa"/>
-            </w:tcMar>
-          </w:tcPr>
-          <w:p>
-            <w:pPr>
-              <w:spacing w:line="240" w:lineRule="auto"/>
-            </w:pPr>
-            <w:r>
-              <w:t xml:space="preserve">Ask children</w:t>
-            </w:r>
-          </w:p>
-          <w:p>
-            <w:pPr>
-              <w:spacing w:line="240" w:lineRule="auto"/>
-            </w:pPr>
-          </w:p>
-          <w:p>
-            <w:pPr>
-              <w:spacing w:line="240" w:lineRule="auto"/>
-            </w:pPr>
-            <w:r>
-              <w:t xml:space="preserve">Listen and give your full attention</w:t>
+              <w:t xml:space="preserve">Întreabă-i ce le-ar plăcea să facă.</w:t>
+            </w:r>
+          </w:p>
+          <w:p>
+            <w:pPr>
+              <w:spacing w:line="240" w:lineRule="auto"/>
+            </w:pPr>
+          </w:p>
+          <w:p>
+            <w:pPr>
+              <w:spacing w:line="240" w:lineRule="auto"/>
+            </w:pPr>
+            <w:r>
+              <w:t xml:space="preserve">Ascultă-i, privește-i și acordă-le toată atenția ta.</w:t>
+            </w:r>
+          </w:p>
+        </w:tc>
+        <w:tc>
+          <w:tcPr>
+            <w:shd w:fill="auto" w:val="clear"/>
+            <w:tcMar>
+              <w:top w:w="100.0" w:type="dxa"/>
+              <w:left w:w="100.0" w:type="dxa"/>
+              <w:bottom w:w="100.0" w:type="dxa"/>
+              <w:right w:w="100.0" w:type="dxa"/>
+            </w:tcMar>
+          </w:tcPr>
+          <w:p>
+            <w:pPr>
+              <w:spacing w:line="240" w:lineRule="auto"/>
+            </w:pPr>
+            <w:r>
+              <w:t xml:space="preserve">Întreabă copiii</w:t>
+            </w:r>
+          </w:p>
+          <w:p>
+            <w:pPr>
+              <w:spacing w:line="240" w:lineRule="auto"/>
+            </w:pPr>
+          </w:p>
+          <w:p>
+            <w:pPr>
+              <w:spacing w:line="240" w:lineRule="auto"/>
+            </w:pPr>
+            <w:r>
+              <w:t xml:space="preserve">Ascultă-i și acordă-le toată atenția</w:t>
             </w:r>
           </w:p>
           <w:p>
@@ -952,91 +952,91 @@
               <w:spacing w:line="240" w:lineRule="auto"/>
             </w:pPr>
             <w:r>
-              <w:t xml:space="preserve">The third tip is to practice being calm.</w:t>
-            </w:r>
-          </w:p>
-          <w:p>
-            <w:pPr>
-              <w:spacing w:line="240" w:lineRule="auto"/>
-            </w:pPr>
-          </w:p>
-          <w:p>
-            <w:pPr>
-              <w:spacing w:line="240" w:lineRule="auto"/>
-            </w:pPr>
-            <w:r>
-              <w:t xml:space="preserve">Our children learn calmness and kindness from us.</w:t>
-            </w:r>
-          </w:p>
-          <w:p>
-            <w:pPr>
-              <w:spacing w:line="240" w:lineRule="auto"/>
-            </w:pPr>
-          </w:p>
-          <w:p>
-            <w:pPr>
-              <w:spacing w:line="240" w:lineRule="auto"/>
-            </w:pPr>
-            <w:r>
-              <w:t xml:space="preserve">Every day, try telling yourself a calming message. </w:t>
-            </w:r>
-          </w:p>
-          <w:p>
-            <w:pPr>
-              <w:spacing w:line="240" w:lineRule="auto"/>
-            </w:pPr>
-          </w:p>
-          <w:p>
-            <w:pPr>
-              <w:spacing w:line="240" w:lineRule="auto"/>
-            </w:pPr>
-            <w:r>
-              <w:t xml:space="preserve">Try “I can do this, I am trying my best.”</w:t>
-            </w:r>
-          </w:p>
-        </w:tc>
-        <w:tc>
-          <w:tcPr>
-            <w:shd w:fill="auto" w:val="clear"/>
-            <w:tcMar>
-              <w:top w:w="100.0" w:type="dxa"/>
-              <w:left w:w="100.0" w:type="dxa"/>
-              <w:bottom w:w="100.0" w:type="dxa"/>
-              <w:right w:w="100.0" w:type="dxa"/>
-            </w:tcMar>
-          </w:tcPr>
-          <w:p>
-            <w:pPr>
-              <w:widowControl w:val="0"/>
-            </w:pPr>
-            <w:r>
-              <w:t xml:space="preserve">Practice being calm</w:t>
-            </w:r>
-          </w:p>
-          <w:p>
-            <w:pPr>
-              <w:widowControl w:val="0"/>
-            </w:pPr>
-          </w:p>
-          <w:p>
-            <w:pPr>
-              <w:widowControl w:val="0"/>
-            </w:pPr>
-            <w:r>
-              <w:t xml:space="preserve">Children learn from us </w:t>
-            </w:r>
-          </w:p>
-          <w:p>
-            <w:pPr>
-              <w:widowControl w:val="0"/>
-            </w:pPr>
-          </w:p>
-          <w:p>
-            <w:pPr>
-              <w:widowControl w:val="0"/>
-            </w:pPr>
-            <w:r>
-              <w:t xml:space="preserve">Tell yourself a calming message</w:t>
+              <w:t xml:space="preserve">Al treilea sfat este să exersezi să fii calm.</w:t>
+            </w:r>
+          </w:p>
+          <w:p>
+            <w:pPr>
+              <w:spacing w:line="240" w:lineRule="auto"/>
+            </w:pPr>
+          </w:p>
+          <w:p>
+            <w:pPr>
+              <w:spacing w:line="240" w:lineRule="auto"/>
+            </w:pPr>
+            <w:r>
+              <w:t xml:space="preserve">Copiii noștri învață calmul și bunătatea de la noi.</w:t>
+            </w:r>
+          </w:p>
+          <w:p>
+            <w:pPr>
+              <w:spacing w:line="240" w:lineRule="auto"/>
+            </w:pPr>
+          </w:p>
+          <w:p>
+            <w:pPr>
+              <w:spacing w:line="240" w:lineRule="auto"/>
+            </w:pPr>
+            <w:r>
+              <w:t xml:space="preserve">În fiecare zi, încearcă să-ți transmiți un mesaj care să te liniștească. </w:t>
+            </w:r>
+          </w:p>
+          <w:p>
+            <w:pPr>
+              <w:spacing w:line="240" w:lineRule="auto"/>
+            </w:pPr>
+          </w:p>
+          <w:p>
+            <w:pPr>
+              <w:spacing w:line="240" w:lineRule="auto"/>
+            </w:pPr>
+            <w:r>
+              <w:t xml:space="preserve">Încearcă „Pot face asta, mă străduiesc.”</w:t>
+            </w:r>
+          </w:p>
+        </w:tc>
+        <w:tc>
+          <w:tcPr>
+            <w:shd w:fill="auto" w:val="clear"/>
+            <w:tcMar>
+              <w:top w:w="100.0" w:type="dxa"/>
+              <w:left w:w="100.0" w:type="dxa"/>
+              <w:bottom w:w="100.0" w:type="dxa"/>
+              <w:right w:w="100.0" w:type="dxa"/>
+            </w:tcMar>
+          </w:tcPr>
+          <w:p>
+            <w:pPr>
+              <w:widowControl w:val="0"/>
+            </w:pPr>
+            <w:r>
+              <w:t xml:space="preserve">Exersează să fii calm</w:t>
+            </w:r>
+          </w:p>
+          <w:p>
+            <w:pPr>
+              <w:widowControl w:val="0"/>
+            </w:pPr>
+          </w:p>
+          <w:p>
+            <w:pPr>
+              <w:widowControl w:val="0"/>
+            </w:pPr>
+            <w:r>
+              <w:t xml:space="preserve">Copiii învață de la noi </w:t>
+            </w:r>
+          </w:p>
+          <w:p>
+            <w:pPr>
+              <w:widowControl w:val="0"/>
+            </w:pPr>
+          </w:p>
+          <w:p>
+            <w:pPr>
+              <w:widowControl w:val="0"/>
+            </w:pPr>
+            <w:r>
+              <w:t xml:space="preserve">Transmite-ți un mesaj liniștitor</w:t>
             </w:r>
           </w:p>
           <w:p>
@@ -1066,39 +1066,39 @@
               <w:spacing w:line="240" w:lineRule="auto"/>
             </w:pPr>
             <w:r>
-              <w:t xml:space="preserve">Small amounts of time can help children feel safe and loved.</w:t>
-            </w:r>
-          </w:p>
-          <w:p>
-            <w:pPr>
-              <w:spacing w:line="240" w:lineRule="auto"/>
-            </w:pPr>
-          </w:p>
-          <w:p>
-            <w:pPr>
-              <w:spacing w:line="240" w:lineRule="auto"/>
-            </w:pPr>
-            <w:r>
-              <w:t xml:space="preserve">After this lesson, you can type {PLAY} to get some activity ideas to do with children. </w:t>
-            </w:r>
-          </w:p>
-        </w:tc>
-        <w:tc>
-          <w:tcPr>
-            <w:shd w:fill="auto" w:val="clear"/>
-            <w:tcMar>
-              <w:top w:w="100.0" w:type="dxa"/>
-              <w:left w:w="100.0" w:type="dxa"/>
-              <w:bottom w:w="100.0" w:type="dxa"/>
-              <w:right w:w="100.0" w:type="dxa"/>
-            </w:tcMar>
-          </w:tcPr>
-          <w:p>
-            <w:pPr>
-              <w:widowControl w:val="0"/>
-            </w:pPr>
-            <w:r>
-              <w:t xml:space="preserve">Type PLAY  </w:t>
+              <w:t xml:space="preserve">Chiar și puțin timp petrecut împreună poate ajuta copiii să se simtă iubiți și în siguranță.</w:t>
+            </w:r>
+          </w:p>
+          <w:p>
+            <w:pPr>
+              <w:spacing w:line="240" w:lineRule="auto"/>
+            </w:pPr>
+          </w:p>
+          <w:p>
+            <w:pPr>
+              <w:spacing w:line="240" w:lineRule="auto"/>
+            </w:pPr>
+            <w:r>
+              <w:t xml:space="preserve">După această lecție, poți tasta {PLAY} pentru a primi câteva idei de activități pe care le poți face cu copiii. </w:t>
+            </w:r>
+          </w:p>
+        </w:tc>
+        <w:tc>
+          <w:tcPr>
+            <w:shd w:fill="auto" w:val="clear"/>
+            <w:tcMar>
+              <w:top w:w="100.0" w:type="dxa"/>
+              <w:left w:w="100.0" w:type="dxa"/>
+              <w:bottom w:w="100.0" w:type="dxa"/>
+              <w:right w:w="100.0" w:type="dxa"/>
+            </w:tcMar>
+          </w:tcPr>
+          <w:p>
+            <w:pPr>
+              <w:widowControl w:val="0"/>
+            </w:pPr>
+            <w:r>
+              <w:t xml:space="preserve">Tastează PLAY  </w:t>
             </w:r>
           </w:p>
         </w:tc>
@@ -1123,39 +1123,39 @@
               <w:spacing w:line="240" w:lineRule="auto"/>
             </w:pPr>
             <w:r>
-              <w:t xml:space="preserve">Here are some regular activities you might want to try to do with your children:</w:t>
-            </w:r>
-          </w:p>
-          <w:p>
-            <w:pPr>
-              <w:spacing w:line="240" w:lineRule="auto"/>
-            </w:pPr>
-          </w:p>
-          <w:p>
-            <w:pPr>
-              <w:spacing w:line="240" w:lineRule="auto"/>
-            </w:pPr>
-            <w:r>
-              <w:t xml:space="preserve">Eat one meal together</w:t>
-            </w:r>
-          </w:p>
-        </w:tc>
-        <w:tc>
-          <w:tcPr>
-            <w:shd w:fill="auto" w:val="clear"/>
-            <w:tcMar>
-              <w:top w:w="100.0" w:type="dxa"/>
-              <w:left w:w="100.0" w:type="dxa"/>
-              <w:bottom w:w="100.0" w:type="dxa"/>
-              <w:right w:w="100.0" w:type="dxa"/>
-            </w:tcMar>
-          </w:tcPr>
-          <w:p>
-            <w:pPr>
-              <w:spacing w:line="240" w:lineRule="auto"/>
-            </w:pPr>
-            <w:r>
-              <w:t xml:space="preserve">Eat one meal together</w:t>
+              <w:t xml:space="preserve">Iată câteva activități obișnuite pe care ai putea să le încerci împreună cu copiii tăi:</w:t>
+            </w:r>
+          </w:p>
+          <w:p>
+            <w:pPr>
+              <w:spacing w:line="240" w:lineRule="auto"/>
+            </w:pPr>
+          </w:p>
+          <w:p>
+            <w:pPr>
+              <w:spacing w:line="240" w:lineRule="auto"/>
+            </w:pPr>
+            <w:r>
+              <w:t xml:space="preserve">Luați masa împreună</w:t>
+            </w:r>
+          </w:p>
+        </w:tc>
+        <w:tc>
+          <w:tcPr>
+            <w:shd w:fill="auto" w:val="clear"/>
+            <w:tcMar>
+              <w:top w:w="100.0" w:type="dxa"/>
+              <w:left w:w="100.0" w:type="dxa"/>
+              <w:bottom w:w="100.0" w:type="dxa"/>
+              <w:right w:w="100.0" w:type="dxa"/>
+            </w:tcMar>
+          </w:tcPr>
+          <w:p>
+            <w:pPr>
+              <w:spacing w:line="240" w:lineRule="auto"/>
+            </w:pPr>
+            <w:r>
+              <w:t xml:space="preserve">Luați masa împreună</w:t>
             </w:r>
           </w:p>
         </w:tc>
@@ -1180,26 +1180,26 @@
               <w:spacing w:line="240" w:lineRule="auto"/>
             </w:pPr>
             <w:r>
-              <w:t xml:space="preserve">Getting ready to sleep </w:t>
-            </w:r>
-          </w:p>
-        </w:tc>
-        <w:tc>
-          <w:tcPr>
-            <w:shd w:fill="auto" w:val="clear"/>
-            <w:tcMar>
-              <w:top w:w="100.0" w:type="dxa"/>
-              <w:left w:w="100.0" w:type="dxa"/>
-              <w:bottom w:w="100.0" w:type="dxa"/>
-              <w:right w:w="100.0" w:type="dxa"/>
-            </w:tcMar>
-          </w:tcPr>
-          <w:p>
-            <w:pPr>
-              <w:spacing w:line="240" w:lineRule="auto"/>
-            </w:pPr>
-            <w:r>
-              <w:t xml:space="preserve">Getting ready to sleep </w:t>
+              <w:t xml:space="preserve">Pregătiți-vă pentru somn </w:t>
+            </w:r>
+          </w:p>
+        </w:tc>
+        <w:tc>
+          <w:tcPr>
+            <w:shd w:fill="auto" w:val="clear"/>
+            <w:tcMar>
+              <w:top w:w="100.0" w:type="dxa"/>
+              <w:left w:w="100.0" w:type="dxa"/>
+              <w:bottom w:w="100.0" w:type="dxa"/>
+              <w:right w:w="100.0" w:type="dxa"/>
+            </w:tcMar>
+          </w:tcPr>
+          <w:p>
+            <w:pPr>
+              <w:spacing w:line="240" w:lineRule="auto"/>
+            </w:pPr>
+            <w:r>
+              <w:t xml:space="preserve">Pregătiți-vă pentru somn </w:t>
             </w:r>
           </w:p>
         </w:tc>
@@ -1224,26 +1224,26 @@
               <w:spacing w:line="240" w:lineRule="auto"/>
             </w:pPr>
             <w:r>
-              <w:t xml:space="preserve">Exercise daily</w:t>
-            </w:r>
-          </w:p>
-        </w:tc>
-        <w:tc>
-          <w:tcPr>
-            <w:shd w:fill="auto" w:val="clear"/>
-            <w:tcMar>
-              <w:top w:w="100.0" w:type="dxa"/>
-              <w:left w:w="100.0" w:type="dxa"/>
-              <w:bottom w:w="100.0" w:type="dxa"/>
-              <w:right w:w="100.0" w:type="dxa"/>
-            </w:tcMar>
-          </w:tcPr>
-          <w:p>
-            <w:pPr>
-              <w:spacing w:line="240" w:lineRule="auto"/>
-            </w:pPr>
-            <w:r>
-              <w:t xml:space="preserve">Exercise daily</w:t>
+              <w:t xml:space="preserve">Faceți exerciții fizice zilnic</w:t>
+            </w:r>
+          </w:p>
+        </w:tc>
+        <w:tc>
+          <w:tcPr>
+            <w:shd w:fill="auto" w:val="clear"/>
+            <w:tcMar>
+              <w:top w:w="100.0" w:type="dxa"/>
+              <w:left w:w="100.0" w:type="dxa"/>
+              <w:bottom w:w="100.0" w:type="dxa"/>
+              <w:right w:w="100.0" w:type="dxa"/>
+            </w:tcMar>
+          </w:tcPr>
+          <w:p>
+            <w:pPr>
+              <w:spacing w:line="240" w:lineRule="auto"/>
+            </w:pPr>
+            <w:r>
+              <w:t xml:space="preserve">Faceți exerciții fizice zilnic</w:t>
             </w:r>
           </w:p>
         </w:tc>
@@ -1268,26 +1268,26 @@
               <w:spacing w:line="240" w:lineRule="auto"/>
             </w:pPr>
             <w:r>
-              <w:t xml:space="preserve">Daily play activities </w:t>
-            </w:r>
-          </w:p>
-        </w:tc>
-        <w:tc>
-          <w:tcPr>
-            <w:shd w:fill="auto" w:val="clear"/>
-            <w:tcMar>
-              <w:top w:w="100.0" w:type="dxa"/>
-              <w:left w:w="100.0" w:type="dxa"/>
-              <w:bottom w:w="100.0" w:type="dxa"/>
-              <w:right w:w="100.0" w:type="dxa"/>
-            </w:tcMar>
-          </w:tcPr>
-          <w:p>
-            <w:pPr>
-              <w:spacing w:line="240" w:lineRule="auto"/>
-            </w:pPr>
-            <w:r>
-              <w:t xml:space="preserve">Daily play activities </w:t>
+              <w:t xml:space="preserve">Jucați-vă zilnic </w:t>
+            </w:r>
+          </w:p>
+        </w:tc>
+        <w:tc>
+          <w:tcPr>
+            <w:shd w:fill="auto" w:val="clear"/>
+            <w:tcMar>
+              <w:top w:w="100.0" w:type="dxa"/>
+              <w:left w:w="100.0" w:type="dxa"/>
+              <w:bottom w:w="100.0" w:type="dxa"/>
+              <w:right w:w="100.0" w:type="dxa"/>
+            </w:tcMar>
+          </w:tcPr>
+          <w:p>
+            <w:pPr>
+              <w:spacing w:line="240" w:lineRule="auto"/>
+            </w:pPr>
+            <w:r>
+              <w:t xml:space="preserve">Jucați-vă zilnic </w:t>
             </w:r>
           </w:p>
         </w:tc>
@@ -1379,20 +1379,20 @@
               <w:spacing w:line="240" w:lineRule="auto"/>
             </w:pPr>
             <w:r>
-              <w:t xml:space="preserve">Today’s lesson is about helping your children cope with uncertain situations. </w:t>
-            </w:r>
-          </w:p>
-          <w:p>
-            <w:pPr>
-              <w:spacing w:line="240" w:lineRule="auto"/>
-            </w:pPr>
-          </w:p>
-          <w:p>
-            <w:pPr>
-              <w:spacing w:line="240" w:lineRule="auto"/>
-            </w:pPr>
-            <w:r>
-              <w:t xml:space="preserve">Here are three tips on how you can support your children during tough times: </w:t>
+              <w:t xml:space="preserve">Lecția de azi este despre cum să îți ajuți copiii să facă față situațiilor incerte. </w:t>
+            </w:r>
+          </w:p>
+          <w:p>
+            <w:pPr>
+              <w:spacing w:line="240" w:lineRule="auto"/>
+            </w:pPr>
+          </w:p>
+          <w:p>
+            <w:pPr>
+              <w:spacing w:line="240" w:lineRule="auto"/>
+            </w:pPr>
+            <w:r>
+              <w:t xml:space="preserve">Iată trei sfaturi despre cum poți să-ți susții copiii în perioade dificile: </w:t>
             </w:r>
           </w:p>
         </w:tc>

</xml_diff>